<commit_message>
Updated evaluation in Weather_FinalReport.docx
</commit_message>
<xml_diff>
--- a/Weather_Final Report.docx
+++ b/Weather_Final Report.docx
@@ -191,21 +191,7 @@
         <w:rPr>
           <w:i/>
         </w:rPr>
-        <w:t xml:space="preserve">         </w:t>
-      </w:r>
-      <w:proofErr w:type="spellStart"/>
-      <w:r>
-        <w:rPr>
-          <w:i/>
-        </w:rPr>
-        <w:t>Aniruddhasinh</w:t>
-      </w:r>
-      <w:proofErr w:type="spellEnd"/>
-      <w:r>
-        <w:rPr>
-          <w:i/>
-        </w:rPr>
-        <w:t xml:space="preserve"> Rana</w:t>
+        <w:t xml:space="preserve">         Aniruddhasinh Rana</w:t>
       </w:r>
       <w:r>
         <w:rPr>
@@ -379,7 +365,6 @@
           <w:docPartUnique/>
         </w:docPartObj>
       </w:sdtPr>
-      <w:sdtEndPr/>
       <w:sdtContent>
         <w:p>
           <w:pPr>
@@ -1392,55 +1377,7 @@
     </w:p>
     <w:p>
       <w:r>
-        <w:t xml:space="preserve">This data set used in the present study includes the weather records of South Korea over a certain period. It includes 26,271 rows and 10 variables: code, province, date, </w:t>
-      </w:r>
-      <w:proofErr w:type="spellStart"/>
-      <w:r>
-        <w:t>avg_temp</w:t>
-      </w:r>
-      <w:proofErr w:type="spellEnd"/>
-      <w:r>
-        <w:t xml:space="preserve">, </w:t>
-      </w:r>
-      <w:proofErr w:type="spellStart"/>
-      <w:r>
-        <w:t>min_temp</w:t>
-      </w:r>
-      <w:proofErr w:type="spellEnd"/>
-      <w:r>
-        <w:t xml:space="preserve">, </w:t>
-      </w:r>
-      <w:proofErr w:type="spellStart"/>
-      <w:r>
-        <w:t>max_temp</w:t>
-      </w:r>
-      <w:proofErr w:type="spellEnd"/>
-      <w:r>
-        <w:t xml:space="preserve">, precipitation, </w:t>
-      </w:r>
-      <w:proofErr w:type="spellStart"/>
-      <w:r>
-        <w:t>max_wind_speed</w:t>
-      </w:r>
-      <w:proofErr w:type="spellEnd"/>
-      <w:r>
-        <w:t xml:space="preserve">, </w:t>
-      </w:r>
-      <w:proofErr w:type="spellStart"/>
-      <w:r>
-        <w:t>most_wind_direction</w:t>
-      </w:r>
-      <w:proofErr w:type="spellEnd"/>
-      <w:r>
-        <w:t xml:space="preserve">, and </w:t>
-      </w:r>
-      <w:proofErr w:type="spellStart"/>
-      <w:r>
-        <w:t>avg_relative_humidity</w:t>
-      </w:r>
-      <w:proofErr w:type="spellEnd"/>
-      <w:r>
-        <w:t xml:space="preserve"> are the fields of this database. These variables offer all-around information concerning various provinces' temperature, wind, precipitation, humidity, and so on. The available data covers multiple years making it easy to perform trend analysis and conduct correlation studies. Cleaning the data included dealing with the case of missing data, dealing with the case of duplicate data, and renaming columns for the sake of uniformity.</w:t>
+        <w:t>This data set used in the present study includes the weather records of South Korea over a certain period. It includes 26,271 rows and 10 variables: code, province, date, avg_temp, min_temp, max_temp, precipitation, max_wind_speed, most_wind_direction, and avg_relative_humidity are the fields of this database. These variables offer all-around information concerning various provinces' temperature, wind, precipitation, humidity, and so on. The available data covers multiple years making it easy to perform trend analysis and conduct correlation studies. Cleaning the data included dealing with the case of missing data, dealing with the case of duplicate data, and renaming columns for the sake of uniformity.</w:t>
       </w:r>
     </w:p>
     <w:p>
@@ -1680,8 +1617,544 @@
     </w:p>
     <w:p/>
     <w:p/>
+    <w:p/>
+    <w:p/>
+    <w:p/>
+    <w:p/>
+    <w:p/>
+    <w:p/>
+    <w:p/>
+    <w:p>
+      <w:r>
+        <w:rPr>
+          <w:noProof/>
+        </w:rPr>
+        <w:drawing>
+          <wp:inline distT="114300" distB="114300" distL="114300" distR="114300" wp14:anchorId="1BC8C7FD" wp14:editId="00AD0011">
+            <wp:extent cx="4572000" cy="4572000"/>
+            <wp:effectExtent l="0" t="0" r="0" b="0"/>
+            <wp:docPr id="10" name="image2.png" descr="A graph of a wind speed&#10;&#10;Description automatically generated"/>
+            <wp:cNvGraphicFramePr/>
+            <a:graphic xmlns:a="http://schemas.openxmlformats.org/drawingml/2006/main">
+              <a:graphicData uri="http://schemas.openxmlformats.org/drawingml/2006/picture">
+                <pic:pic xmlns:pic="http://schemas.openxmlformats.org/drawingml/2006/picture">
+                  <pic:nvPicPr>
+                    <pic:cNvPr id="10" name="image2.png" descr="A graph of a wind speed&#10;&#10;Description automatically generated"/>
+                    <pic:cNvPicPr preferRelativeResize="0"/>
+                  </pic:nvPicPr>
+                  <pic:blipFill>
+                    <a:blip r:embed="rId9"/>
+                    <a:srcRect/>
+                    <a:stretch>
+                      <a:fillRect/>
+                    </a:stretch>
+                  </pic:blipFill>
+                  <pic:spPr>
+                    <a:xfrm>
+                      <a:off x="0" y="0"/>
+                      <a:ext cx="4572000" cy="4572000"/>
+                    </a:xfrm>
+                    <a:prstGeom prst="rect">
+                      <a:avLst/>
+                    </a:prstGeom>
+                    <a:ln/>
+                  </pic:spPr>
+                </pic:pic>
+              </a:graphicData>
+            </a:graphic>
+          </wp:inline>
+        </w:drawing>
+      </w:r>
+      <w:r>
+        <w:t xml:space="preserve">    </w:t>
+      </w:r>
+    </w:p>
+    <w:p>
+      <w:r>
+        <w:t xml:space="preserve">                               </w:t>
+      </w:r>
+      <w:r>
+        <w:rPr>
+          <w:b/>
+          <w:i/>
+        </w:rPr>
+        <w:t xml:space="preserve">Fig 2: Histogram of Max Wind Speed </w:t>
+      </w:r>
+    </w:p>
+    <w:p/>
+    <w:p>
+      <w:pPr>
+        <w:pStyle w:val="Heading2"/>
+      </w:pPr>
+      <w:r>
+        <w:t>3.3 Useful information for data understanding</w:t>
+      </w:r>
+    </w:p>
+    <w:p>
+      <w:r>
+        <w:t>These plots, selected as the histogram of the maximum wind speed, relation between humidity and wind speed in the form of the scatterplot, and linear regression plot, can easier the depiction of several weather variables. Whereas the histogram represents the dispersion of wind speeds, the basic statistical measures along with scatterplot and regression model help in hypothesis testing by showing a negative relationship btw humidity and wind speed.</w:t>
+      </w:r>
+    </w:p>
+    <w:p>
+      <w:r>
+        <w:t xml:space="preserve"> (Silva, </w:t>
+      </w:r>
+      <w:r>
+        <w:rPr>
+          <w:i/>
+        </w:rPr>
+        <w:t>et al</w:t>
+      </w:r>
+      <w:r>
+        <w:t>. 2024).</w:t>
+      </w:r>
+    </w:p>
+    <w:p>
+      <w:pPr>
+        <w:jc w:val="center"/>
+      </w:pPr>
+      <w:r>
+        <w:rPr>
+          <w:noProof/>
+        </w:rPr>
+        <w:lastRenderedPageBreak/>
+        <w:drawing>
+          <wp:inline distT="0" distB="0" distL="0" distR="0" wp14:anchorId="07E846C6" wp14:editId="74EFCF0D">
+            <wp:extent cx="4572000" cy="4572000"/>
+            <wp:effectExtent l="0" t="0" r="0" b="0"/>
+            <wp:docPr id="2060241139" name="Picture 1" descr="A graph of a normal distribution&#10;&#10;Description automatically generated with medium confidence"/>
+            <wp:cNvGraphicFramePr>
+              <a:graphicFrameLocks xmlns:a="http://schemas.openxmlformats.org/drawingml/2006/main" noChangeAspect="1"/>
+            </wp:cNvGraphicFramePr>
+            <a:graphic xmlns:a="http://schemas.openxmlformats.org/drawingml/2006/main">
+              <a:graphicData uri="http://schemas.openxmlformats.org/drawingml/2006/picture">
+                <pic:pic xmlns:pic="http://schemas.openxmlformats.org/drawingml/2006/picture">
+                  <pic:nvPicPr>
+                    <pic:cNvPr id="2060241139" name="Picture 1" descr="A graph of a normal distribution&#10;&#10;Description automatically generated with medium confidence"/>
+                    <pic:cNvPicPr/>
+                  </pic:nvPicPr>
+                  <pic:blipFill>
+                    <a:blip r:embed="rId10">
+                      <a:extLst>
+                        <a:ext uri="{28A0092B-C50C-407E-A947-70E740481C1C}">
+                          <a14:useLocalDpi xmlns:a14="http://schemas.microsoft.com/office/drawing/2010/main" val="0"/>
+                        </a:ext>
+                      </a:extLst>
+                    </a:blip>
+                    <a:stretch>
+                      <a:fillRect/>
+                    </a:stretch>
+                  </pic:blipFill>
+                  <pic:spPr>
+                    <a:xfrm>
+                      <a:off x="0" y="0"/>
+                      <a:ext cx="4572000" cy="4572000"/>
+                    </a:xfrm>
+                    <a:prstGeom prst="rect">
+                      <a:avLst/>
+                    </a:prstGeom>
+                  </pic:spPr>
+                </pic:pic>
+              </a:graphicData>
+            </a:graphic>
+          </wp:inline>
+        </w:drawing>
+      </w:r>
+    </w:p>
+    <w:p>
+      <w:pPr>
+        <w:jc w:val="center"/>
+      </w:pPr>
+      <w:r>
+        <w:rPr>
+          <w:b/>
+          <w:i/>
+        </w:rPr>
+        <w:t>Fig 3: Histogram of Average Relative Humidity</w:t>
+      </w:r>
+    </w:p>
+    <w:p>
+      <w:pPr>
+        <w:pStyle w:val="Heading1"/>
+      </w:pPr>
+      <w:bookmarkStart w:id="9" w:name="_heading=h.lnxbz9" w:colFirst="0" w:colLast="0"/>
+      <w:bookmarkEnd w:id="9"/>
+      <w:r>
+        <w:t>4. Analysis</w:t>
+      </w:r>
+    </w:p>
+    <w:p>
+      <w:pPr>
+        <w:pStyle w:val="Heading2"/>
+      </w:pPr>
+      <w:bookmarkStart w:id="10" w:name="_heading=h.35nkun2" w:colFirst="0" w:colLast="0"/>
+      <w:bookmarkEnd w:id="10"/>
+      <w:r>
+        <w:t>4.1 Statistical tests used to test the hypotheses and output</w:t>
+      </w:r>
+    </w:p>
+    <w:p>
+      <w:pPr>
+        <w:rPr>
+          <w:b/>
+          <w:i/>
+        </w:rPr>
+      </w:pPr>
+      <w:r>
+        <w:t xml:space="preserve">To analyze the aspects of the relationship between maximum wind speed and an average of relative humidity, the Pearson correlation test was applied. This test was particularly suitable because the variables involved are continuous and there is a requirement to establish the level of linear relationship. The total correlation as well as the negative correlation coefficient (-0.187) were statistically significant at p &lt;0.05 in all four study groups while the magnitude of the coefficient signifies a low negative correlation between the MHFA and the assessment tool (Zhao, </w:t>
+      </w:r>
+      <w:r>
+        <w:rPr>
+          <w:i/>
+        </w:rPr>
+        <w:t>et al</w:t>
+      </w:r>
+      <w:r>
+        <w:t>. 2024).</w:t>
+      </w:r>
+    </w:p>
+    <w:p>
+      <w:pPr>
+        <w:pStyle w:val="Heading2"/>
+      </w:pPr>
+      <w:bookmarkStart w:id="11" w:name="_heading=h.1ksv4uv" w:colFirst="0" w:colLast="0"/>
+      <w:bookmarkEnd w:id="11"/>
+      <w:r>
+        <w:lastRenderedPageBreak/>
+        <w:t xml:space="preserve">4.2 Reject Null Hypothesis </w:t>
+      </w:r>
+    </w:p>
+    <w:p>
+      <w:r>
+        <w:t>From the presented p-value &lt; 0.001 we can reject the null hypothesis that there is no linear relation between the maximum wind speed and the average relative humidity. The findings reveal a negative direct relationship between two important factors with a coefficient of determination of -0.187. As it is highly obvious that the correlation is mild, it can be further explained that there is frequently an inverse pattern where increased values of maximum wind speed are followed by decreased values of average relative humidity. Much as this finding helps support the alternative hypothesis, it relates well with the research question exploring the atmospheric factors. Nonetheless, the low level of association implies that other important factors should be studied to identify factors that may modulate or interact with the effect.</w:t>
+      </w:r>
+    </w:p>
+    <w:p>
+      <w:pPr>
+        <w:jc w:val="center"/>
+      </w:pPr>
+      <w:r>
+        <w:rPr>
+          <w:b/>
+          <w:i/>
+          <w:noProof/>
+        </w:rPr>
+        <w:drawing>
+          <wp:anchor distT="0" distB="0" distL="114300" distR="114300" simplePos="0" relativeHeight="251660288" behindDoc="0" locked="0" layoutInCell="1" allowOverlap="1" wp14:anchorId="2EE7291C" wp14:editId="7520F14F">
+            <wp:simplePos x="0" y="0"/>
+            <wp:positionH relativeFrom="column">
+              <wp:posOffset>2987040</wp:posOffset>
+            </wp:positionH>
+            <wp:positionV relativeFrom="paragraph">
+              <wp:posOffset>122555</wp:posOffset>
+            </wp:positionV>
+            <wp:extent cx="1945640" cy="1774190"/>
+            <wp:effectExtent l="0" t="0" r="0" b="0"/>
+            <wp:wrapThrough wrapText="bothSides">
+              <wp:wrapPolygon edited="0">
+                <wp:start x="0" y="0"/>
+                <wp:lineTo x="0" y="21337"/>
+                <wp:lineTo x="21360" y="21337"/>
+                <wp:lineTo x="21360" y="0"/>
+                <wp:lineTo x="0" y="0"/>
+              </wp:wrapPolygon>
+            </wp:wrapThrough>
+            <wp:docPr id="1726080866" name="Picture 1" descr="A graph of a normal distribution"/>
+            <wp:cNvGraphicFramePr>
+              <a:graphicFrameLocks xmlns:a="http://schemas.openxmlformats.org/drawingml/2006/main" noChangeAspect="1"/>
+            </wp:cNvGraphicFramePr>
+            <a:graphic xmlns:a="http://schemas.openxmlformats.org/drawingml/2006/main">
+              <a:graphicData uri="http://schemas.openxmlformats.org/drawingml/2006/picture">
+                <pic:pic xmlns:pic="http://schemas.openxmlformats.org/drawingml/2006/picture">
+                  <pic:nvPicPr>
+                    <pic:cNvPr id="1726080866" name="Picture 1" descr="A graph of a normal distribution"/>
+                    <pic:cNvPicPr/>
+                  </pic:nvPicPr>
+                  <pic:blipFill>
+                    <a:blip r:embed="rId11" cstate="print">
+                      <a:extLst>
+                        <a:ext uri="{28A0092B-C50C-407E-A947-70E740481C1C}">
+                          <a14:useLocalDpi xmlns:a14="http://schemas.microsoft.com/office/drawing/2010/main" val="0"/>
+                        </a:ext>
+                      </a:extLst>
+                    </a:blip>
+                    <a:stretch>
+                      <a:fillRect/>
+                    </a:stretch>
+                  </pic:blipFill>
+                  <pic:spPr>
+                    <a:xfrm>
+                      <a:off x="0" y="0"/>
+                      <a:ext cx="1945640" cy="1774190"/>
+                    </a:xfrm>
+                    <a:prstGeom prst="rect">
+                      <a:avLst/>
+                    </a:prstGeom>
+                  </pic:spPr>
+                </pic:pic>
+              </a:graphicData>
+            </a:graphic>
+            <wp14:sizeRelH relativeFrom="page">
+              <wp14:pctWidth>0</wp14:pctWidth>
+            </wp14:sizeRelH>
+            <wp14:sizeRelV relativeFrom="page">
+              <wp14:pctHeight>0</wp14:pctHeight>
+            </wp14:sizeRelV>
+          </wp:anchor>
+        </w:drawing>
+      </w:r>
+      <w:r>
+        <w:rPr>
+          <w:noProof/>
+        </w:rPr>
+        <w:drawing>
+          <wp:anchor distT="0" distB="0" distL="114300" distR="114300" simplePos="0" relativeHeight="251659264" behindDoc="0" locked="0" layoutInCell="1" allowOverlap="1" wp14:anchorId="0BD6513F" wp14:editId="37F7A6CB">
+            <wp:simplePos x="0" y="0"/>
+            <wp:positionH relativeFrom="column">
+              <wp:posOffset>726440</wp:posOffset>
+            </wp:positionH>
+            <wp:positionV relativeFrom="paragraph">
+              <wp:posOffset>123190</wp:posOffset>
+            </wp:positionV>
+            <wp:extent cx="2316480" cy="1779270"/>
+            <wp:effectExtent l="0" t="0" r="7620" b="0"/>
+            <wp:wrapThrough wrapText="bothSides">
+              <wp:wrapPolygon edited="0">
+                <wp:start x="0" y="0"/>
+                <wp:lineTo x="0" y="21276"/>
+                <wp:lineTo x="21493" y="21276"/>
+                <wp:lineTo x="21493" y="0"/>
+                <wp:lineTo x="0" y="0"/>
+              </wp:wrapPolygon>
+            </wp:wrapThrough>
+            <wp:docPr id="2088019423" name="Picture 1" descr="A screenshot of a computer"/>
+            <wp:cNvGraphicFramePr>
+              <a:graphicFrameLocks xmlns:a="http://schemas.openxmlformats.org/drawingml/2006/main" noChangeAspect="1"/>
+            </wp:cNvGraphicFramePr>
+            <a:graphic xmlns:a="http://schemas.openxmlformats.org/drawingml/2006/main">
+              <a:graphicData uri="http://schemas.openxmlformats.org/drawingml/2006/picture">
+                <pic:pic xmlns:pic="http://schemas.openxmlformats.org/drawingml/2006/picture">
+                  <pic:nvPicPr>
+                    <pic:cNvPr id="2088019423" name="Picture 1" descr="A screenshot of a computer"/>
+                    <pic:cNvPicPr/>
+                  </pic:nvPicPr>
+                  <pic:blipFill>
+                    <a:blip r:embed="rId12" cstate="print">
+                      <a:extLst>
+                        <a:ext uri="{28A0092B-C50C-407E-A947-70E740481C1C}">
+                          <a14:useLocalDpi xmlns:a14="http://schemas.microsoft.com/office/drawing/2010/main" val="0"/>
+                        </a:ext>
+                      </a:extLst>
+                    </a:blip>
+                    <a:stretch>
+                      <a:fillRect/>
+                    </a:stretch>
+                  </pic:blipFill>
+                  <pic:spPr>
+                    <a:xfrm>
+                      <a:off x="0" y="0"/>
+                      <a:ext cx="2316480" cy="1779270"/>
+                    </a:xfrm>
+                    <a:prstGeom prst="rect">
+                      <a:avLst/>
+                    </a:prstGeom>
+                  </pic:spPr>
+                </pic:pic>
+              </a:graphicData>
+            </a:graphic>
+            <wp14:sizeRelH relativeFrom="page">
+              <wp14:pctWidth>0</wp14:pctWidth>
+            </wp14:sizeRelH>
+            <wp14:sizeRelV relativeFrom="page">
+              <wp14:pctHeight>0</wp14:pctHeight>
+            </wp14:sizeRelV>
+          </wp:anchor>
+        </w:drawing>
+      </w:r>
+    </w:p>
+    <w:p>
+      <w:pPr>
+        <w:jc w:val="center"/>
+        <w:rPr>
+          <w:b/>
+          <w:i/>
+        </w:rPr>
+      </w:pPr>
+    </w:p>
+    <w:p>
+      <w:pPr>
+        <w:jc w:val="center"/>
+        <w:rPr>
+          <w:b/>
+          <w:i/>
+        </w:rPr>
+      </w:pPr>
+    </w:p>
+    <w:p>
+      <w:pPr>
+        <w:jc w:val="center"/>
+        <w:rPr>
+          <w:b/>
+          <w:i/>
+        </w:rPr>
+      </w:pPr>
+    </w:p>
+    <w:p>
+      <w:pPr>
+        <w:jc w:val="center"/>
+        <w:rPr>
+          <w:b/>
+          <w:i/>
+        </w:rPr>
+      </w:pPr>
+    </w:p>
+    <w:p>
+      <w:pPr>
+        <w:jc w:val="center"/>
+        <w:rPr>
+          <w:b/>
+          <w:i/>
+        </w:rPr>
+      </w:pPr>
+    </w:p>
+    <w:p>
+      <w:pPr>
+        <w:jc w:val="center"/>
+        <w:rPr>
+          <w:b/>
+          <w:i/>
+        </w:rPr>
+      </w:pPr>
+    </w:p>
+    <w:p>
+      <w:pPr>
+        <w:jc w:val="center"/>
+        <w:rPr>
+          <w:b/>
+          <w:i/>
+        </w:rPr>
+      </w:pPr>
+    </w:p>
+    <w:p>
+      <w:pPr>
+        <w:jc w:val="center"/>
+      </w:pPr>
+      <w:r>
+        <w:rPr>
+          <w:b/>
+          <w:i/>
+        </w:rPr>
+        <w:t xml:space="preserve">Fig 4: Statistical Analysis output </w:t>
+      </w:r>
+    </w:p>
+    <w:p>
+      <w:pPr>
+        <w:pStyle w:val="Heading1"/>
+      </w:pPr>
+      <w:bookmarkStart w:id="12" w:name="_heading=h.44sinio" w:colFirst="0" w:colLast="0"/>
+      <w:bookmarkEnd w:id="12"/>
+      <w:r>
+        <w:t xml:space="preserve">5. Evaluation </w:t>
+      </w:r>
+    </w:p>
+    <w:p>
+      <w:pPr>
+        <w:pStyle w:val="Heading2"/>
+      </w:pPr>
+      <w:bookmarkStart w:id="13" w:name="_heading=h.2jxsxqh" w:colFirst="0" w:colLast="0"/>
+      <w:bookmarkEnd w:id="13"/>
+      <w:r>
+        <w:t>5.1 What went well</w:t>
+      </w:r>
+    </w:p>
+    <w:p>
+      <w:r>
+        <w:t>A positive project communication climate and consequent cooperation were the reasons why the project was well realized. Many team members effectively contributed their knowledge and skills, also, the coordination of individual work sections was well-executed. The projects were completed on time and of very good quality because they were reviewed and tested several times. There was a good range of the plan and activity implementation, and all the members demonstrated their intentions to do their best and perform assigned tasks beneficial to the project (Srivastava, and Maity, 2023).</w:t>
+      </w:r>
+    </w:p>
+    <w:p>
+      <w:pPr>
+        <w:pStyle w:val="Heading2"/>
+      </w:pPr>
+      <w:bookmarkStart w:id="14" w:name="_heading=h.z337ya" w:colFirst="0" w:colLast="0"/>
+      <w:bookmarkEnd w:id="14"/>
+      <w:r>
+        <w:lastRenderedPageBreak/>
+        <w:t>5.2 Points for improvement</w:t>
+      </w:r>
+    </w:p>
+    <w:p>
+      <w:r>
+        <w:t>However, aspects had to be developed during the project implementation: During the planning stage, it must have been lacking fine details because this created confusion midway through the project. Thus, some features were developed later than planned, which led to a slight shift in testing and the very last integration. Organizational communication on some technical aspects could have been improved, with no backup strategies when faced with some difficulties. Further work should be done with more specific risk identification earlier in the process and a better paradigm of testing.</w:t>
+      </w:r>
+    </w:p>
+    <w:p>
+      <w:pPr>
+        <w:pStyle w:val="Heading2"/>
+      </w:pPr>
+      <w:bookmarkStart w:id="15" w:name="_heading=h.3j2qqm3" w:colFirst="0" w:colLast="0"/>
+      <w:bookmarkEnd w:id="15"/>
+      <w:r>
+        <w:t>5.3 Group’s time management</w:t>
+      </w:r>
+    </w:p>
+    <w:p>
+      <w:r>
+        <w:t>In terms of time management, most activities were on par, but some phases of the work were hastened because of slow development. As for most of the project, all the tasks were delivered on time, testing and bug fix phase was a bit slower than expected.</w:t>
+      </w:r>
+    </w:p>
+    <w:p>
+      <w:pPr>
+        <w:pStyle w:val="Heading2"/>
+      </w:pPr>
+      <w:bookmarkStart w:id="16" w:name="_heading=h.1y810tw" w:colFirst="0" w:colLast="0"/>
+      <w:bookmarkEnd w:id="16"/>
+      <w:r>
+        <w:t>5.4 Project’s Overall Judgement</w:t>
+      </w:r>
+    </w:p>
+    <w:p>
+      <w:r>
+        <w:t xml:space="preserve">The project was generally successful, and most of the aims were achieved before the timeline was complete. The final product accomplished the goals and aims set at the beginning of the process as well as all the defined main functions. </w:t>
+      </w:r>
+    </w:p>
+    <w:p>
+      <w:pPr>
+        <w:pStyle w:val="Heading2"/>
+      </w:pPr>
+      <w:bookmarkStart w:id="17" w:name="_heading=h.4i7ojhp" w:colFirst="0" w:colLast="0"/>
+      <w:bookmarkEnd w:id="17"/>
+      <w:r>
+        <w:t>5.5 Highlight and explain any changes in the group since the submission of Assignment 1</w:t>
+      </w:r>
+    </w:p>
+    <w:p>
+      <w:r>
+        <w:t>Regarding the structure of the group, there has been no change since the time of submission of Assignment 1. All members have and continue to show dedication, and the commits found in the GitHub repository are similar for each participant. Everyone remains the same and no changes have been made to the GitHub profile IDs. The social context has remained relatively constant, and the team has remained productive to reach the end of the project and still utilizes the roles and responsibilities set at the beginning of the project.</w:t>
+      </w:r>
+    </w:p>
+    <w:p>
+      <w:pPr>
+        <w:pStyle w:val="Heading2"/>
+      </w:pPr>
+      <w:bookmarkStart w:id="18" w:name="_heading=h.2xcytpi" w:colFirst="0" w:colLast="0"/>
+      <w:bookmarkEnd w:id="18"/>
+      <w:r>
+        <w:t>5.6 Understand what the output of the GitHub log is</w:t>
+      </w:r>
+    </w:p>
+    <w:p>
+      <w:r>
+        <w:t xml:space="preserve">From the observed GitHub log output as presented in Appendix B, it can be observed that all team members contributed actively. Every commitment was adequately explained to give information </w:t>
+      </w:r>
+      <w:r>
+        <w:lastRenderedPageBreak/>
+        <w:t>regarding the development process. It seems there was quite a bit of interaction between the developers: the commit history is rich in informational comments describing various stages of the process, bug-solving, and feature improvement.</w:t>
+      </w:r>
+    </w:p>
+    <w:p/>
     <w:sectPr>
-      <w:footerReference w:type="default" r:id="rId9"/>
+      <w:footerReference w:type="default" r:id="rId13"/>
       <w:pgSz w:w="12240" w:h="15840"/>
       <w:pgMar w:top="1440" w:right="1440" w:bottom="1440" w:left="1440" w:header="720" w:footer="720" w:gutter="0"/>
       <w:pgNumType w:start="1"/>

</xml_diff>